<commit_message>
Changement mode de calcul
</commit_message>
<xml_diff>
--- a/Projet - Enoncé et Réflexions.docx
+++ b/Projet - Enoncé et Réflexions.docx
@@ -31,9 +31,8 @@
           <w:szCs w:val="36"/>
           <w:u w:val="single"/>
         </w:rPr>
-        <w:t xml:space="preserve">pour </w:t>
-      </w:r>
-      <w:proofErr w:type="gramStart"/>
+        <w:t>pour l’examen</w:t>
+      </w:r>
       <w:r>
         <w:rPr>
           <w:b/>
@@ -42,7 +41,7 @@
           <w:szCs w:val="36"/>
           <w:u w:val="single"/>
         </w:rPr>
-        <w:t>l’examen</w:t>
+        <w:t xml:space="preserve">: </w:t>
       </w:r>
       <w:r>
         <w:rPr>
@@ -52,31 +51,8 @@
           <w:szCs w:val="36"/>
           <w:u w:val="single"/>
         </w:rPr>
-        <w:t>:</w:t>
-      </w:r>
-      <w:proofErr w:type="gramEnd"/>
-      <w:r>
-        <w:rPr>
-          <w:b/>
-          <w:bCs/>
-          <w:sz w:val="36"/>
-          <w:szCs w:val="36"/>
-          <w:u w:val="single"/>
-        </w:rPr>
-        <w:t xml:space="preserve"> </w:t>
-      </w:r>
-      <w:proofErr w:type="spellStart"/>
-      <w:r>
-        <w:rPr>
-          <w:b/>
-          <w:bCs/>
-          <w:sz w:val="36"/>
-          <w:szCs w:val="36"/>
-          <w:u w:val="single"/>
-        </w:rPr>
         <w:t>RentAcar</w:t>
       </w:r>
-      <w:proofErr w:type="spellEnd"/>
     </w:p>
     <w:sdt>
       <w:sdtPr>
@@ -665,15 +641,7 @@
         <w:jc w:val="both"/>
       </w:pPr>
       <w:r>
-        <w:t xml:space="preserve">Le prix de la location de la voiture est en fonction de sa notoriété (Luxe, </w:t>
-      </w:r>
-      <w:proofErr w:type="gramStart"/>
-      <w:r>
-        <w:t>Van,…</w:t>
-      </w:r>
-      <w:proofErr w:type="gramEnd"/>
-      <w:r>
-        <w:t>).</w:t>
+        <w:t>Le prix de la location de la voiture est en fonction de sa notoriété (Luxe, Van,…).</w:t>
       </w:r>
     </w:p>
     <w:p>
@@ -840,23 +808,7 @@
         <w:jc w:val="both"/>
       </w:pPr>
       <w:r>
-        <w:t xml:space="preserve">Une découpe en couche + Web API </w:t>
-      </w:r>
-      <w:proofErr w:type="spellStart"/>
-      <w:r>
-        <w:t>depot</w:t>
-      </w:r>
-      <w:proofErr w:type="spellEnd"/>
-      <w:r>
-        <w:t xml:space="preserve"> et </w:t>
-      </w:r>
-      <w:proofErr w:type="spellStart"/>
-      <w:r>
-        <w:t>RentaCar</w:t>
-      </w:r>
-      <w:proofErr w:type="spellEnd"/>
-      <w:r>
-        <w:t xml:space="preserve"> (Client)</w:t>
+        <w:t>Une découpe en couche + Web API depot et RentaCar (Client)</w:t>
       </w:r>
     </w:p>
     <w:p>
@@ -988,15 +940,7 @@
         <w:t>ans la table Pays, j’aurai un id, le libellé et le prix au KM.</w:t>
       </w:r>
       <w:r>
-        <w:t xml:space="preserve"> Et on gardera le prix au km dans la réservation </w:t>
-      </w:r>
-      <w:proofErr w:type="gramStart"/>
-      <w:r>
-        <w:t>au final</w:t>
-      </w:r>
-      <w:proofErr w:type="gramEnd"/>
-      <w:r>
-        <w:t>.</w:t>
+        <w:t xml:space="preserve"> Et on gardera le prix au km dans la réservation au final.</w:t>
       </w:r>
     </w:p>
     <w:p>
@@ -1066,13 +1010,8 @@
     </w:p>
     <w:p>
       <w:r>
-        <w:t xml:space="preserve">Esquisse voir </w:t>
-      </w:r>
-      <w:proofErr w:type="spellStart"/>
-      <w:r>
-        <w:t>Draw.Io</w:t>
-      </w:r>
-      <w:proofErr w:type="spellEnd"/>
+        <w:t>Esquisse voir Draw.Io</w:t>
+      </w:r>
     </w:p>
     <w:p>
       <w:pPr>
@@ -1209,9 +1148,15 @@
           <w:ilvl w:val="0"/>
           <w:numId w:val="7"/>
         </w:numPr>
+        <w:rPr>
+          <w:strike/>
+        </w:rPr>
       </w:pPr>
       <w:commentRangeStart w:id="7"/>
       <w:r>
+        <w:rPr>
+          <w:strike/>
+        </w:rPr>
         <w:t>Prix : Nous choisissons la solution suivante :</w:t>
       </w:r>
     </w:p>
@@ -1222,8 +1167,14 @@
           <w:ilvl w:val="1"/>
           <w:numId w:val="4"/>
         </w:numPr>
-      </w:pPr>
-      <w:r>
+        <w:rPr>
+          <w:strike/>
+        </w:rPr>
+      </w:pPr>
+      <w:r>
+        <w:rPr>
+          <w:strike/>
+        </w:rPr>
         <w:t>Base (notoriété) x coefficient multiplicateur du forfait.</w:t>
       </w:r>
     </w:p>
@@ -1234,16 +1185,35 @@
           <w:ilvl w:val="1"/>
           <w:numId w:val="4"/>
         </w:numPr>
-      </w:pPr>
-      <w:r>
+        <w:rPr>
+          <w:strike/>
+        </w:rPr>
+      </w:pPr>
+      <w:r>
+        <w:rPr>
+          <w:strike/>
+        </w:rPr>
         <w:t>Base(notoriété) x coefficient multiplicateur au kilomètre x nbre de kilomètre</w:t>
       </w:r>
       <w:commentRangeEnd w:id="7"/>
       <w:r>
         <w:rPr>
           <w:rStyle w:val="Marquedecommentaire"/>
+          <w:strike/>
         </w:rPr>
         <w:commentReference w:id="7"/>
+      </w:r>
+    </w:p>
+    <w:p>
+      <w:pPr>
+        <w:pStyle w:val="Paragraphedeliste"/>
+        <w:numPr>
+          <w:ilvl w:val="0"/>
+          <w:numId w:val="7"/>
+        </w:numPr>
+      </w:pPr>
+      <w:r>
+        <w:t>Nous allons choisir l’autre solution</w:t>
       </w:r>
     </w:p>
     <w:p/>
@@ -1406,7 +1376,7 @@
   <w:abstractNum w:abstractNumId="1" w15:restartNumberingAfterBreak="0">
     <w:nsid w:val="23C44411"/>
     <w:multiLevelType w:val="hybridMultilevel"/>
-    <w:tmpl w:val="24509D50"/>
+    <w:tmpl w:val="67CC5AA8"/>
     <w:lvl w:ilvl="0" w:tplc="040C000B">
       <w:start w:val="1"/>
       <w:numFmt w:val="bullet"/>

</xml_diff>